<commit_message>
Update Project 1 Analysis and Conclusion.docx
</commit_message>
<xml_diff>
--- a/Project 1 Analysis and Conclusion.docx
+++ b/Project 1 Analysis and Conclusion.docx
@@ -119,16 +119,139 @@
         <mc:AlternateContent>
           <mc:Choice Requires="wps">
             <w:drawing>
-              <wp:anchor distT="0" distB="0" distL="114300" distR="114300" simplePos="0" relativeHeight="251670528" behindDoc="0" locked="0" layoutInCell="1" allowOverlap="1" wp14:anchorId="23EEF334" wp14:editId="12E68BE5">
+              <wp:anchor distT="0" distB="0" distL="114300" distR="114300" simplePos="0" relativeHeight="251678208" behindDoc="0" locked="0" layoutInCell="1" allowOverlap="1" wp14:anchorId="3CCEB9A7" wp14:editId="364A448D">
                 <wp:simplePos x="0" y="0"/>
                 <wp:positionH relativeFrom="column">
-                  <wp:posOffset>1040765</wp:posOffset>
+                  <wp:posOffset>1025243</wp:posOffset>
                 </wp:positionH>
-                <wp:positionV relativeFrom="paragraph">
-                  <wp:posOffset>2428875</wp:posOffset>
+                <wp:positionV relativeFrom="page">
+                  <wp:posOffset>6543418</wp:posOffset>
                 </wp:positionV>
-                <wp:extent cx="882650" cy="328295"/>
-                <wp:effectExtent l="19050" t="23495" r="31750" b="48260"/>
+                <wp:extent cx="803275" cy="294005"/>
+                <wp:effectExtent l="19050" t="19050" r="34925" b="48895"/>
+                <wp:wrapNone/>
+                <wp:docPr id="2" name="Text Box 10"/>
+                <wp:cNvGraphicFramePr>
+                  <a:graphicFrameLocks xmlns:a="http://schemas.openxmlformats.org/drawingml/2006/main"/>
+                </wp:cNvGraphicFramePr>
+                <a:graphic xmlns:a="http://schemas.openxmlformats.org/drawingml/2006/main">
+                  <a:graphicData uri="http://schemas.microsoft.com/office/word/2010/wordprocessingShape">
+                    <wps:wsp>
+                      <wps:cNvSpPr txBox="1">
+                        <a:spLocks noChangeArrowheads="1"/>
+                      </wps:cNvSpPr>
+                      <wps:spPr bwMode="auto">
+                        <a:xfrm>
+                          <a:off x="0" y="0"/>
+                          <a:ext cx="803275" cy="294005"/>
+                        </a:xfrm>
+                        <a:prstGeom prst="rect">
+                          <a:avLst/>
+                        </a:prstGeom>
+                        <a:solidFill>
+                          <a:schemeClr val="dk1">
+                            <a:lumMod val="100000"/>
+                            <a:lumOff val="0"/>
+                          </a:schemeClr>
+                        </a:solidFill>
+                        <a:ln w="38100" cmpd="sng">
+                          <a:solidFill>
+                            <a:schemeClr val="lt1">
+                              <a:lumMod val="95000"/>
+                              <a:lumOff val="0"/>
+                            </a:schemeClr>
+                          </a:solidFill>
+                          <a:prstDash val="solid"/>
+                          <a:miter lim="800000"/>
+                          <a:headEnd/>
+                          <a:tailEnd/>
+                        </a:ln>
+                        <a:effectLst>
+                          <a:outerShdw dist="28398" dir="3806097" algn="ctr" rotWithShape="0">
+                            <a:schemeClr val="lt1">
+                              <a:lumMod val="50000"/>
+                              <a:lumOff val="0"/>
+                              <a:alpha val="50000"/>
+                            </a:schemeClr>
+                          </a:outerShdw>
+                        </a:effectLst>
+                      </wps:spPr>
+                      <wps:txbx>
+                        <w:txbxContent>
+                          <w:p>
+                            <w:pPr>
+                              <w:jc w:val="center"/>
+                            </w:pPr>
+                            <w:r>
+                              <w:t xml:space="preserve">Figure </w:t>
+                            </w:r>
+                            <w:r>
+                              <w:t>1</w:t>
+                            </w:r>
+                          </w:p>
+                        </w:txbxContent>
+                      </wps:txbx>
+                      <wps:bodyPr rot="0" vert="horz" wrap="square" lIns="91440" tIns="45720" rIns="91440" bIns="45720" anchor="t" anchorCtr="0" upright="1">
+                        <a:noAutofit/>
+                      </wps:bodyPr>
+                    </wps:wsp>
+                  </a:graphicData>
+                </a:graphic>
+                <wp14:sizeRelH relativeFrom="page">
+                  <wp14:pctWidth>0</wp14:pctWidth>
+                </wp14:sizeRelH>
+                <wp14:sizeRelV relativeFrom="page">
+                  <wp14:pctHeight>0</wp14:pctHeight>
+                </wp14:sizeRelV>
+              </wp:anchor>
+            </w:drawing>
+          </mc:Choice>
+          <mc:Fallback>
+            <w:pict>
+              <v:shapetype w14:anchorId="3CCEB9A7" id="_x0000_t202" coordsize="21600,21600" o:spt="202" path="m,l,21600r21600,l21600,xe">
+                <v:stroke joinstyle="miter"/>
+                <v:path gradientshapeok="t" o:connecttype="rect"/>
+              </v:shapetype>
+              <v:shape id="Text Box 10" o:spid="_x0000_s1026" type="#_x0000_t202" style="position:absolute;margin-left:80.75pt;margin-top:515.25pt;width:63.25pt;height:23.15pt;z-index:251678208;visibility:visible;mso-wrap-style:square;mso-width-percent:0;mso-height-percent:0;mso-wrap-distance-left:9pt;mso-wrap-distance-top:0;mso-wrap-distance-right:9pt;mso-wrap-distance-bottom:0;mso-position-horizontal:absolute;mso-position-horizontal-relative:text;mso-position-vertical:absolute;mso-position-vertical-relative:page;mso-width-percent:0;mso-height-percent:0;mso-width-relative:page;mso-height-relative:page;v-text-anchor:top" o:gfxdata="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" fillcolor="black [3200]" strokecolor="#f2f2f2 [3041]" strokeweight="3pt">
+                <v:shadow on="t" color="#7f7f7f [1601]" opacity=".5" offset="1pt"/>
+                <v:textbox>
+                  <w:txbxContent>
+                    <w:p>
+                      <w:pPr>
+                        <w:jc w:val="center"/>
+                      </w:pPr>
+                      <w:r>
+                        <w:t xml:space="preserve">Figure </w:t>
+                      </w:r>
+                      <w:r>
+                        <w:t>1</w:t>
+                      </w:r>
+                    </w:p>
+                  </w:txbxContent>
+                </v:textbox>
+                <w10:wrap anchory="page"/>
+              </v:shape>
+            </w:pict>
+          </mc:Fallback>
+        </mc:AlternateContent>
+      </w:r>
+      <w:r>
+        <w:rPr>
+          <w:noProof/>
+        </w:rPr>
+        <mc:AlternateContent>
+          <mc:Choice Requires="wps">
+            <w:drawing>
+              <wp:anchor distT="0" distB="0" distL="114300" distR="114300" simplePos="0" relativeHeight="251670528" behindDoc="0" locked="0" layoutInCell="1" allowOverlap="1" wp14:anchorId="23EEF334" wp14:editId="737B234A">
+                <wp:simplePos x="0" y="0"/>
+                <wp:positionH relativeFrom="column">
+                  <wp:posOffset>4082658</wp:posOffset>
+                </wp:positionH>
+                <wp:positionV relativeFrom="page">
+                  <wp:posOffset>6522235</wp:posOffset>
+                </wp:positionV>
+                <wp:extent cx="803275" cy="294005"/>
+                <wp:effectExtent l="19050" t="19050" r="34925" b="48895"/>
                 <wp:wrapNone/>
                 <wp:docPr id="17" name="Text Box 10"/>
                 <wp:cNvGraphicFramePr>
@@ -143,7 +266,7 @@
                       <wps:spPr bwMode="auto">
                         <a:xfrm>
                           <a:off x="0" y="0"/>
-                          <a:ext cx="882650" cy="328295"/>
+                          <a:ext cx="803275" cy="294005"/>
                         </a:xfrm>
                         <a:prstGeom prst="rect">
                           <a:avLst/>
@@ -205,11 +328,7 @@
           </mc:Choice>
           <mc:Fallback>
             <w:pict>
-              <v:shapetype w14:anchorId="23EEF334" id="_x0000_t202" coordsize="21600,21600" o:spt="202" path="m,l,21600r21600,l21600,xe">
-                <v:stroke joinstyle="miter"/>
-                <v:path gradientshapeok="t" o:connecttype="rect"/>
-              </v:shapetype>
-              <v:shape id="Text Box 10" o:spid="_x0000_s1026" type="#_x0000_t202" style="position:absolute;margin-left:81.95pt;margin-top:191.25pt;width:69.5pt;height:25.85pt;z-index:251670528;visibility:visible;mso-wrap-style:square;mso-width-percent:0;mso-height-percent:0;mso-wrap-distance-left:9pt;mso-wrap-distance-top:0;mso-wrap-distance-right:9pt;mso-wrap-distance-bottom:0;mso-position-horizontal:absolute;mso-position-horizontal-relative:text;mso-position-vertical:absolute;mso-position-vertical-relative:text;mso-width-percent:0;mso-height-percent:0;mso-width-relative:page;mso-height-relative:page;v-text-anchor:top" o:gfxdata="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" fillcolor="black [3200]" strokecolor="#f2f2f2 [3041]" strokeweight="3pt">
+              <v:shape w14:anchorId="23EEF334" id="_x0000_s1027" type="#_x0000_t202" style="position:absolute;margin-left:321.45pt;margin-top:513.55pt;width:63.25pt;height:23.15pt;z-index:251670528;visibility:visible;mso-wrap-style:square;mso-width-percent:0;mso-height-percent:0;mso-wrap-distance-left:9pt;mso-wrap-distance-top:0;mso-wrap-distance-right:9pt;mso-wrap-distance-bottom:0;mso-position-horizontal:absolute;mso-position-horizontal-relative:text;mso-position-vertical:absolute;mso-position-vertical-relative:page;mso-width-percent:0;mso-height-percent:0;mso-width-relative:page;mso-height-relative:page;v-text-anchor:top" o:gfxdata="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" fillcolor="black [3200]" strokecolor="#f2f2f2 [3041]" strokeweight="3pt">
                 <v:shadow on="t" color="#7f7f7f [1601]" opacity=".5" offset="1pt"/>
                 <v:textbox>
                   <w:txbxContent>
@@ -223,6 +342,7 @@
                     </w:p>
                   </w:txbxContent>
                 </v:textbox>
+                <w10:wrap anchory="page"/>
               </v:shape>
             </w:pict>
           </mc:Fallback>
@@ -235,7 +355,7 @@
         <mc:AlternateContent>
           <mc:Choice Requires="wps">
             <w:drawing>
-              <wp:anchor distT="0" distB="0" distL="114300" distR="114300" simplePos="0" relativeHeight="251669504" behindDoc="0" locked="0" layoutInCell="1" allowOverlap="1" wp14:anchorId="0C0EBB28" wp14:editId="3291B1BC">
+              <wp:anchor distT="0" distB="0" distL="114300" distR="114300" simplePos="0" relativeHeight="251669504" behindDoc="0" locked="0" layoutInCell="1" allowOverlap="1" wp14:anchorId="0C0EBB28" wp14:editId="7538CB09">
                 <wp:simplePos x="0" y="0"/>
                 <wp:positionH relativeFrom="column">
                   <wp:posOffset>-2056765</wp:posOffset>
@@ -321,7 +441,7 @@
           </mc:Choice>
           <mc:Fallback>
             <w:pict>
-              <v:shape w14:anchorId="0C0EBB28" id="Text Box 9" o:spid="_x0000_s1027" type="#_x0000_t202" style="position:absolute;margin-left:-161.95pt;margin-top:193.05pt;width:69.75pt;height:22.25pt;z-index:251669504;visibility:visible;mso-wrap-style:square;mso-width-percent:0;mso-height-percent:0;mso-wrap-distance-left:9pt;mso-wrap-distance-top:0;mso-wrap-distance-right:9pt;mso-wrap-distance-bottom:0;mso-position-horizontal:absolute;mso-position-horizontal-relative:text;mso-position-vertical:absolute;mso-position-vertical-relative:text;mso-width-percent:0;mso-height-percent:0;mso-width-relative:page;mso-height-relative:page;v-text-anchor:top" o:gfxdata="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" fillcolor="black [3200]" strokecolor="#f2f2f2 [3041]" strokeweight="3pt">
+              <v:shape w14:anchorId="0C0EBB28" id="Text Box 9" o:spid="_x0000_s1028" type="#_x0000_t202" style="position:absolute;margin-left:-161.95pt;margin-top:193.05pt;width:69.75pt;height:22.25pt;z-index:251669504;visibility:visible;mso-wrap-style:square;mso-width-percent:0;mso-height-percent:0;mso-wrap-distance-left:9pt;mso-wrap-distance-top:0;mso-wrap-distance-right:9pt;mso-wrap-distance-bottom:0;mso-position-horizontal:absolute;mso-position-horizontal-relative:text;mso-position-vertical:absolute;mso-position-vertical-relative:text;mso-width-percent:0;mso-height-percent:0;mso-width-relative:page;mso-height-relative:page;v-text-anchor:top" o:gfxdata="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" fillcolor="black [3200]" strokecolor="#f2f2f2 [3041]" strokeweight="3pt">
                 <v:shadow on="t" color="#7f7f7f [1601]" opacity=".5" offset="1pt"/>
                 <v:textbox>
                   <w:txbxContent>
@@ -345,16 +465,16 @@
           <w:noProof/>
         </w:rPr>
         <w:drawing>
-          <wp:anchor distT="0" distB="0" distL="114300" distR="114300" simplePos="0" relativeHeight="251653632" behindDoc="0" locked="0" layoutInCell="1" allowOverlap="1" wp14:anchorId="5B61E1CD" wp14:editId="238E1D52">
+          <wp:anchor distT="0" distB="0" distL="114300" distR="114300" simplePos="0" relativeHeight="251653632" behindDoc="0" locked="0" layoutInCell="1" allowOverlap="1" wp14:anchorId="5B61E1CD" wp14:editId="0DF6A73F">
             <wp:simplePos x="0" y="0"/>
             <wp:positionH relativeFrom="column">
               <wp:posOffset>0</wp:posOffset>
             </wp:positionH>
-            <wp:positionV relativeFrom="paragraph">
-              <wp:posOffset>239395</wp:posOffset>
+            <wp:positionV relativeFrom="page">
+              <wp:posOffset>4320540</wp:posOffset>
             </wp:positionV>
             <wp:extent cx="2912110" cy="2190750"/>
-            <wp:effectExtent l="0" t="0" r="0" b="0"/>
+            <wp:effectExtent l="0" t="0" r="2540" b="0"/>
             <wp:wrapSquare wrapText="bothSides"/>
             <wp:docPr id="5" name="Picture 5"/>
             <wp:cNvGraphicFramePr>
@@ -406,16 +526,16 @@
           <w:noProof/>
         </w:rPr>
         <w:drawing>
-          <wp:anchor distT="0" distB="0" distL="114300" distR="114300" simplePos="0" relativeHeight="251646464" behindDoc="1" locked="0" layoutInCell="1" allowOverlap="1" wp14:anchorId="21F4F2E3" wp14:editId="1B80C1B1">
+          <wp:anchor distT="0" distB="0" distL="114300" distR="114300" simplePos="0" relativeHeight="251646464" behindDoc="1" locked="0" layoutInCell="1" allowOverlap="1" wp14:anchorId="21F4F2E3" wp14:editId="3F36F7EB">
             <wp:simplePos x="0" y="0"/>
             <wp:positionH relativeFrom="column">
               <wp:posOffset>3032363</wp:posOffset>
             </wp:positionH>
-            <wp:positionV relativeFrom="paragraph">
-              <wp:posOffset>232410</wp:posOffset>
+            <wp:positionV relativeFrom="page">
+              <wp:posOffset>4313555</wp:posOffset>
             </wp:positionV>
-            <wp:extent cx="2912110" cy="2184407"/>
-            <wp:effectExtent l="0" t="0" r="0" b="0"/>
+            <wp:extent cx="2912110" cy="2184400"/>
+            <wp:effectExtent l="0" t="0" r="2540" b="6350"/>
             <wp:wrapTight wrapText="bothSides">
               <wp:wrapPolygon edited="0">
                 <wp:start x="0" y="0"/>
@@ -454,7 +574,7 @@
                   <pic:spPr bwMode="auto">
                     <a:xfrm>
                       <a:off x="0" y="0"/>
-                      <a:ext cx="2912110" cy="2184407"/>
+                      <a:ext cx="2912110" cy="2184400"/>
                     </a:xfrm>
                     <a:prstGeom prst="rect">
                       <a:avLst/>
@@ -477,19 +597,20 @@
         <w:rPr>
           <w:noProof/>
         </w:rPr>
+        <w:lastRenderedPageBreak/>
         <mc:AlternateContent>
           <mc:Choice Requires="wps">
             <w:drawing>
-              <wp:anchor distT="0" distB="0" distL="114300" distR="114300" simplePos="0" relativeHeight="251668480" behindDoc="0" locked="0" layoutInCell="1" allowOverlap="1" wp14:anchorId="0C0EBB28" wp14:editId="51D9D158">
+              <wp:anchor distT="0" distB="0" distL="114300" distR="114300" simplePos="0" relativeHeight="251668480" behindDoc="0" locked="0" layoutInCell="1" allowOverlap="1" wp14:anchorId="0C0EBB28" wp14:editId="2121CF5D">
                 <wp:simplePos x="0" y="0"/>
                 <wp:positionH relativeFrom="column">
-                  <wp:posOffset>4157345</wp:posOffset>
+                  <wp:posOffset>4157713</wp:posOffset>
                 </wp:positionH>
-                <wp:positionV relativeFrom="paragraph">
-                  <wp:posOffset>2826385</wp:posOffset>
+                <wp:positionV relativeFrom="page">
+                  <wp:posOffset>3742028</wp:posOffset>
                 </wp:positionV>
                 <wp:extent cx="885825" cy="282575"/>
-                <wp:effectExtent l="23495" t="27940" r="33655" b="51435"/>
+                <wp:effectExtent l="19050" t="19050" r="47625" b="60325"/>
                 <wp:wrapNone/>
                 <wp:docPr id="15" name="Text Box 8"/>
                 <wp:cNvGraphicFramePr>
@@ -566,7 +687,7 @@
           </mc:Choice>
           <mc:Fallback>
             <w:pict>
-              <v:shape w14:anchorId="0C0EBB28" id="Text Box 8" o:spid="_x0000_s1028" type="#_x0000_t202" style="position:absolute;margin-left:327.35pt;margin-top:222.55pt;width:69.75pt;height:22.25pt;z-index:251668480;visibility:visible;mso-wrap-style:square;mso-width-percent:0;mso-height-percent:0;mso-wrap-distance-left:9pt;mso-wrap-distance-top:0;mso-wrap-distance-right:9pt;mso-wrap-distance-bottom:0;mso-position-horizontal:absolute;mso-position-horizontal-relative:text;mso-position-vertical:absolute;mso-position-vertical-relative:text;mso-width-percent:0;mso-height-percent:0;mso-width-relative:page;mso-height-relative:page;v-text-anchor:top" o:gfxdata="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" fillcolor="black [3200]" strokecolor="#f2f2f2 [3041]" strokeweight="3pt">
+              <v:shape w14:anchorId="0C0EBB28" id="Text Box 8" o:spid="_x0000_s1029" type="#_x0000_t202" style="position:absolute;margin-left:327.4pt;margin-top:294.65pt;width:69.75pt;height:22.25pt;z-index:251668480;visibility:visible;mso-wrap-style:square;mso-width-percent:0;mso-height-percent:0;mso-wrap-distance-left:9pt;mso-wrap-distance-top:0;mso-wrap-distance-right:9pt;mso-wrap-distance-bottom:0;mso-position-horizontal:absolute;mso-position-horizontal-relative:text;mso-position-vertical:absolute;mso-position-vertical-relative:page;mso-width-percent:0;mso-height-percent:0;mso-width-relative:page;mso-height-relative:page;v-text-anchor:top" o:gfxdata="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" fillcolor="black [3200]" strokecolor="#f2f2f2 [3041]" strokeweight="3pt">
                 <v:shadow on="t" color="#7f7f7f [1601]" opacity=".5" offset="1pt"/>
                 <v:textbox>
                   <w:txbxContent>
@@ -580,6 +701,7 @@
                     </w:p>
                   </w:txbxContent>
                 </v:textbox>
+                <w10:wrap anchory="page"/>
               </v:shape>
             </w:pict>
           </mc:Fallback>
@@ -592,16 +714,16 @@
         <mc:AlternateContent>
           <mc:Choice Requires="wps">
             <w:drawing>
-              <wp:anchor distT="0" distB="0" distL="114300" distR="114300" simplePos="0" relativeHeight="251667456" behindDoc="0" locked="0" layoutInCell="1" allowOverlap="1" wp14:anchorId="0C0EBB28" wp14:editId="7D180EEF">
+              <wp:anchor distT="0" distB="0" distL="114300" distR="114300" simplePos="0" relativeHeight="251667456" behindDoc="0" locked="0" layoutInCell="1" allowOverlap="1" wp14:anchorId="0C0EBB28" wp14:editId="345B5AE5">
                 <wp:simplePos x="0" y="0"/>
                 <wp:positionH relativeFrom="column">
-                  <wp:posOffset>943610</wp:posOffset>
+                  <wp:posOffset>944677</wp:posOffset>
                 </wp:positionH>
-                <wp:positionV relativeFrom="paragraph">
-                  <wp:posOffset>2850515</wp:posOffset>
+                <wp:positionV relativeFrom="page">
+                  <wp:posOffset>3765827</wp:posOffset>
                 </wp:positionV>
                 <wp:extent cx="885825" cy="282575"/>
-                <wp:effectExtent l="19685" t="23495" r="37465" b="46355"/>
+                <wp:effectExtent l="19050" t="19050" r="47625" b="60325"/>
                 <wp:wrapNone/>
                 <wp:docPr id="14" name="Text Box 7"/>
                 <wp:cNvGraphicFramePr>
@@ -678,7 +800,7 @@
           </mc:Choice>
           <mc:Fallback>
             <w:pict>
-              <v:shape w14:anchorId="0C0EBB28" id="Text Box 7" o:spid="_x0000_s1029" type="#_x0000_t202" style="position:absolute;margin-left:74.3pt;margin-top:224.45pt;width:69.75pt;height:22.25pt;z-index:251667456;visibility:visible;mso-wrap-style:square;mso-width-percent:0;mso-height-percent:0;mso-wrap-distance-left:9pt;mso-wrap-distance-top:0;mso-wrap-distance-right:9pt;mso-wrap-distance-bottom:0;mso-position-horizontal:absolute;mso-position-horizontal-relative:text;mso-position-vertical:absolute;mso-position-vertical-relative:text;mso-width-percent:0;mso-height-percent:0;mso-width-relative:page;mso-height-relative:page;v-text-anchor:top" o:gfxdata="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" fillcolor="black [3200]" strokecolor="#f2f2f2 [3041]" strokeweight="3pt">
+              <v:shape w14:anchorId="0C0EBB28" id="Text Box 7" o:spid="_x0000_s1030" type="#_x0000_t202" style="position:absolute;margin-left:74.4pt;margin-top:296.5pt;width:69.75pt;height:22.25pt;z-index:251667456;visibility:visible;mso-wrap-style:square;mso-width-percent:0;mso-height-percent:0;mso-wrap-distance-left:9pt;mso-wrap-distance-top:0;mso-wrap-distance-right:9pt;mso-wrap-distance-bottom:0;mso-position-horizontal:absolute;mso-position-horizontal-relative:text;mso-position-vertical:absolute;mso-position-vertical-relative:page;mso-width-percent:0;mso-height-percent:0;mso-width-relative:page;mso-height-relative:page;v-text-anchor:top" o:gfxdata="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" fillcolor="black [3200]" strokecolor="#f2f2f2 [3041]" strokeweight="3pt">
                 <v:shadow on="t" color="#7f7f7f [1601]" opacity=".5" offset="1pt"/>
                 <v:textbox>
                   <w:txbxContent>
@@ -692,6 +814,7 @@
                     </w:p>
                   </w:txbxContent>
                 </v:textbox>
+                <w10:wrap anchory="page"/>
               </v:shape>
             </w:pict>
           </mc:Fallback>
@@ -702,16 +825,16 @@
           <w:noProof/>
         </w:rPr>
         <w:drawing>
-          <wp:anchor distT="0" distB="0" distL="114300" distR="114300" simplePos="0" relativeHeight="251664896" behindDoc="1" locked="0" layoutInCell="1" allowOverlap="1" wp14:anchorId="780101AE" wp14:editId="7FE9D328">
+          <wp:anchor distT="0" distB="0" distL="114300" distR="114300" simplePos="0" relativeHeight="251664896" behindDoc="1" locked="0" layoutInCell="1" allowOverlap="1" wp14:anchorId="780101AE" wp14:editId="12208601">
             <wp:simplePos x="0" y="0"/>
-            <wp:positionH relativeFrom="column">
-              <wp:posOffset>-736</wp:posOffset>
+            <wp:positionH relativeFrom="margin">
+              <wp:align>right</wp:align>
             </wp:positionH>
-            <wp:positionV relativeFrom="paragraph">
-              <wp:posOffset>637177</wp:posOffset>
+            <wp:positionV relativeFrom="page">
+              <wp:posOffset>1551305</wp:posOffset>
             </wp:positionV>
             <wp:extent cx="5943600" cy="2184400"/>
-            <wp:effectExtent l="0" t="0" r="0" b="0"/>
+            <wp:effectExtent l="0" t="0" r="0" b="6350"/>
             <wp:wrapTight wrapText="bothSides">
               <wp:wrapPolygon edited="0">
                 <wp:start x="0" y="0"/>
@@ -773,20 +896,24 @@
     </w:p>
     <w:p>
       <w:r>
+        <w:tab/>
+      </w:r>
+    </w:p>
+    <w:p>
+      <w:r>
         <w:rPr>
           <w:noProof/>
         </w:rPr>
-        <w:lastRenderedPageBreak/>
         <w:drawing>
-          <wp:anchor distT="0" distB="0" distL="114300" distR="114300" simplePos="0" relativeHeight="251676160" behindDoc="1" locked="0" layoutInCell="1" allowOverlap="1" wp14:anchorId="5987F658" wp14:editId="5BAF38F9">
+          <wp:anchor distT="0" distB="0" distL="114300" distR="114300" simplePos="0" relativeHeight="251676160" behindDoc="1" locked="0" layoutInCell="1" allowOverlap="1" wp14:anchorId="5987F658" wp14:editId="28773838">
             <wp:simplePos x="0" y="0"/>
-            <wp:positionH relativeFrom="column">
-              <wp:posOffset>0</wp:posOffset>
+            <wp:positionH relativeFrom="margin">
+              <wp:posOffset>-1270</wp:posOffset>
             </wp:positionH>
-            <wp:positionV relativeFrom="paragraph">
-              <wp:posOffset>429988</wp:posOffset>
+            <wp:positionV relativeFrom="page">
+              <wp:posOffset>4471670</wp:posOffset>
             </wp:positionV>
-            <wp:extent cx="5943600" cy="2095635"/>
+            <wp:extent cx="5943600" cy="2095500"/>
             <wp:effectExtent l="0" t="0" r="0" b="0"/>
             <wp:wrapTight wrapText="bothSides">
               <wp:wrapPolygon edited="0">
@@ -826,7 +953,7 @@
                   <pic:spPr bwMode="auto">
                     <a:xfrm>
                       <a:off x="0" y="0"/>
-                      <a:ext cx="5943600" cy="2095635"/>
+                      <a:ext cx="5943600" cy="2095500"/>
                     </a:xfrm>
                     <a:prstGeom prst="rect">
                       <a:avLst/>
@@ -843,7 +970,6 @@
         </w:drawing>
       </w:r>
       <w:r>
-        <w:tab/>
         <w:t>The inflation rate, which is based on the CPI (consumer price index)</w:t>
       </w:r>
       <w:r>
@@ -858,16 +984,16 @@
         <mc:AlternateContent>
           <mc:Choice Requires="wps">
             <w:drawing>
-              <wp:anchor distT="0" distB="0" distL="114300" distR="114300" simplePos="0" relativeHeight="251666432" behindDoc="0" locked="0" layoutInCell="1" allowOverlap="1" wp14:anchorId="01B1C073" wp14:editId="359EA867">
+              <wp:anchor distT="0" distB="0" distL="114300" distR="114300" simplePos="0" relativeHeight="251666432" behindDoc="0" locked="0" layoutInCell="1" allowOverlap="1" wp14:anchorId="01B1C073" wp14:editId="48005B6D">
                 <wp:simplePos x="0" y="0"/>
                 <wp:positionH relativeFrom="column">
-                  <wp:posOffset>857885</wp:posOffset>
+                  <wp:posOffset>856414</wp:posOffset>
                 </wp:positionH>
-                <wp:positionV relativeFrom="paragraph">
-                  <wp:posOffset>2065020</wp:posOffset>
+                <wp:positionV relativeFrom="page">
+                  <wp:posOffset>6604706</wp:posOffset>
                 </wp:positionV>
                 <wp:extent cx="956945" cy="278765"/>
-                <wp:effectExtent l="19685" t="20320" r="33020" b="53340"/>
+                <wp:effectExtent l="19050" t="19050" r="33655" b="64135"/>
                 <wp:wrapNone/>
                 <wp:docPr id="13" name="Text Box 6"/>
                 <wp:cNvGraphicFramePr>
@@ -944,7 +1070,7 @@
           </mc:Choice>
           <mc:Fallback>
             <w:pict>
-              <v:shape w14:anchorId="01B1C073" id="Text Box 6" o:spid="_x0000_s1030" type="#_x0000_t202" style="position:absolute;margin-left:67.55pt;margin-top:162.6pt;width:75.35pt;height:21.95pt;z-index:251666432;visibility:visible;mso-wrap-style:square;mso-width-percent:0;mso-height-percent:0;mso-wrap-distance-left:9pt;mso-wrap-distance-top:0;mso-wrap-distance-right:9pt;mso-wrap-distance-bottom:0;mso-position-horizontal:absolute;mso-position-horizontal-relative:text;mso-position-vertical:absolute;mso-position-vertical-relative:text;mso-width-percent:0;mso-height-percent:0;mso-width-relative:page;mso-height-relative:page;v-text-anchor:top" o:gfxdata="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" fillcolor="black [3200]" strokecolor="#f2f2f2 [3041]" strokeweight="3pt">
+              <v:shape w14:anchorId="01B1C073" id="Text Box 6" o:spid="_x0000_s1031" type="#_x0000_t202" style="position:absolute;margin-left:67.45pt;margin-top:520.05pt;width:75.35pt;height:21.95pt;z-index:251666432;visibility:visible;mso-wrap-style:square;mso-width-percent:0;mso-height-percent:0;mso-wrap-distance-left:9pt;mso-wrap-distance-top:0;mso-wrap-distance-right:9pt;mso-wrap-distance-bottom:0;mso-position-horizontal:absolute;mso-position-horizontal-relative:text;mso-position-vertical:absolute;mso-position-vertical-relative:page;mso-width-percent:0;mso-height-percent:0;mso-width-relative:page;mso-height-relative:page;v-text-anchor:top" o:gfxdata="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" fillcolor="black [3200]" strokecolor="#f2f2f2 [3041]" strokeweight="3pt">
                 <v:shadow on="t" color="#7f7f7f [1601]" opacity=".5" offset="1pt"/>
                 <v:textbox>
                   <w:txbxContent>
@@ -958,6 +1084,7 @@
                     </w:p>
                   </w:txbxContent>
                 </v:textbox>
+                <w10:wrap anchory="page"/>
               </v:shape>
             </w:pict>
           </mc:Fallback>
@@ -970,16 +1097,16 @@
         <mc:AlternateContent>
           <mc:Choice Requires="wps">
             <w:drawing>
-              <wp:anchor distT="0" distB="0" distL="114300" distR="114300" simplePos="0" relativeHeight="251665408" behindDoc="0" locked="0" layoutInCell="1" allowOverlap="1" wp14:anchorId="0C0EBB28" wp14:editId="4015E20C">
+              <wp:anchor distT="0" distB="0" distL="114300" distR="114300" simplePos="0" relativeHeight="251665408" behindDoc="0" locked="0" layoutInCell="1" allowOverlap="1" wp14:anchorId="0C0EBB28" wp14:editId="7A7C4D89">
                 <wp:simplePos x="0" y="0"/>
                 <wp:positionH relativeFrom="column">
-                  <wp:posOffset>4046855</wp:posOffset>
+                  <wp:posOffset>4048547</wp:posOffset>
                 </wp:positionH>
-                <wp:positionV relativeFrom="paragraph">
-                  <wp:posOffset>2065020</wp:posOffset>
+                <wp:positionV relativeFrom="page">
+                  <wp:posOffset>6604706</wp:posOffset>
                 </wp:positionV>
                 <wp:extent cx="885825" cy="282575"/>
-                <wp:effectExtent l="27305" t="20320" r="39370" b="49530"/>
+                <wp:effectExtent l="19050" t="19050" r="47625" b="60325"/>
                 <wp:wrapNone/>
                 <wp:docPr id="12" name="Text Box 5"/>
                 <wp:cNvGraphicFramePr>
@@ -1044,7 +1171,7 @@
                                 <wp:inline distT="0" distB="0" distL="0" distR="0" wp14:anchorId="7F81A466" wp14:editId="61EA0D58">
                                   <wp:extent cx="400685" cy="153035"/>
                                   <wp:effectExtent l="0" t="0" r="0" b="0"/>
-                                  <wp:docPr id="4" name="Picture 4"/>
+                                  <wp:docPr id="21" name="Picture 21"/>
                                   <wp:cNvGraphicFramePr>
                                     <a:graphicFrameLocks xmlns:a="http://schemas.openxmlformats.org/drawingml/2006/main" noChangeAspect="1"/>
                                   </wp:cNvGraphicFramePr>
@@ -1109,7 +1236,7 @@
           </mc:Choice>
           <mc:Fallback>
             <w:pict>
-              <v:shape w14:anchorId="0C0EBB28" id="Text Box 5" o:spid="_x0000_s1031" type="#_x0000_t202" style="position:absolute;margin-left:318.65pt;margin-top:162.6pt;width:69.75pt;height:22.25pt;z-index:251665408;visibility:visible;mso-wrap-style:square;mso-width-percent:0;mso-height-percent:0;mso-wrap-distance-left:9pt;mso-wrap-distance-top:0;mso-wrap-distance-right:9pt;mso-wrap-distance-bottom:0;mso-position-horizontal:absolute;mso-position-horizontal-relative:text;mso-position-vertical:absolute;mso-position-vertical-relative:text;mso-width-percent:0;mso-height-percent:0;mso-width-relative:page;mso-height-relative:page;v-text-anchor:top" o:gfxdata="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" fillcolor="black [3200]" strokecolor="#f2f2f2 [3041]" strokeweight="3pt">
+              <v:shape w14:anchorId="0C0EBB28" id="Text Box 5" o:spid="_x0000_s1032" type="#_x0000_t202" style="position:absolute;margin-left:318.8pt;margin-top:520.05pt;width:69.75pt;height:22.25pt;z-index:251665408;visibility:visible;mso-wrap-style:square;mso-width-percent:0;mso-height-percent:0;mso-wrap-distance-left:9pt;mso-wrap-distance-top:0;mso-wrap-distance-right:9pt;mso-wrap-distance-bottom:0;mso-position-horizontal:absolute;mso-position-horizontal-relative:text;mso-position-vertical:absolute;mso-position-vertical-relative:page;mso-width-percent:0;mso-height-percent:0;mso-width-relative:page;mso-height-relative:page;v-text-anchor:top" o:gfxdata="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" fillcolor="black [3200]" strokecolor="#f2f2f2 [3041]" strokeweight="3pt">
                 <v:shadow on="t" color="#7f7f7f [1601]" opacity=".5" offset="1pt"/>
                 <v:textbox>
                   <w:txbxContent>
@@ -1128,7 +1255,7 @@
                           <wp:inline distT="0" distB="0" distL="0" distR="0" wp14:anchorId="7F81A466" wp14:editId="61EA0D58">
                             <wp:extent cx="400685" cy="153035"/>
                             <wp:effectExtent l="0" t="0" r="0" b="0"/>
-                            <wp:docPr id="4" name="Picture 4"/>
+                            <wp:docPr id="21" name="Picture 21"/>
                             <wp:cNvGraphicFramePr>
                               <a:graphicFrameLocks xmlns:a="http://schemas.openxmlformats.org/drawingml/2006/main" noChangeAspect="1"/>
                             </wp:cNvGraphicFramePr>
@@ -1176,6 +1303,7 @@
                     </w:p>
                   </w:txbxContent>
                 </v:textbox>
+                <w10:wrap anchory="page"/>
               </v:shape>
             </w:pict>
           </mc:Fallback>
@@ -1192,20 +1320,20 @@
         <w:t xml:space="preserve">In summary, we combined all five stock prices versus time data onto one graph below. In reference to figure 7 below, Apple appears to perform better than the other four FAANG stocks, because it had the lowest percentage decrease in stock price, from the start of the year to the end of the year. </w:t>
       </w:r>
     </w:p>
-    <w:p/>
     <w:p>
       <w:r>
         <w:rPr>
           <w:noProof/>
         </w:rPr>
+        <w:lastRenderedPageBreak/>
         <w:drawing>
-          <wp:anchor distT="0" distB="0" distL="114300" distR="114300" simplePos="0" relativeHeight="251674112" behindDoc="0" locked="0" layoutInCell="1" allowOverlap="1" wp14:anchorId="2542C28C" wp14:editId="2A93C9E2">
+          <wp:anchor distT="0" distB="0" distL="114300" distR="114300" simplePos="0" relativeHeight="251674112" behindDoc="0" locked="0" layoutInCell="1" allowOverlap="1" wp14:anchorId="2542C28C" wp14:editId="66D822D8">
             <wp:simplePos x="0" y="0"/>
             <wp:positionH relativeFrom="column">
-              <wp:posOffset>1328344</wp:posOffset>
+              <wp:posOffset>1317193</wp:posOffset>
             </wp:positionH>
             <wp:positionV relativeFrom="paragraph">
-              <wp:posOffset>4327</wp:posOffset>
+              <wp:posOffset>152</wp:posOffset>
             </wp:positionV>
             <wp:extent cx="3285490" cy="1861820"/>
             <wp:effectExtent l="0" t="0" r="0" b="0"/>
@@ -1289,16 +1417,16 @@
         <mc:AlternateContent>
           <mc:Choice Requires="wps">
             <w:drawing>
-              <wp:anchor distT="0" distB="0" distL="114300" distR="114300" simplePos="0" relativeHeight="251664384" behindDoc="0" locked="0" layoutInCell="1" allowOverlap="1" wp14:anchorId="0C0EBB28" wp14:editId="64FFDD3D">
+              <wp:anchor distT="0" distB="0" distL="114300" distR="114300" simplePos="0" relativeHeight="251664384" behindDoc="0" locked="0" layoutInCell="1" allowOverlap="1" wp14:anchorId="0C0EBB28" wp14:editId="2D93ECB8">
                 <wp:simplePos x="0" y="0"/>
                 <wp:positionH relativeFrom="column">
-                  <wp:posOffset>2513965</wp:posOffset>
+                  <wp:posOffset>2513413</wp:posOffset>
                 </wp:positionH>
-                <wp:positionV relativeFrom="paragraph">
-                  <wp:posOffset>236220</wp:posOffset>
+                <wp:positionV relativeFrom="page">
+                  <wp:posOffset>2865549</wp:posOffset>
                 </wp:positionV>
                 <wp:extent cx="885825" cy="282575"/>
-                <wp:effectExtent l="27940" t="23495" r="38735" b="46355"/>
+                <wp:effectExtent l="19050" t="19050" r="47625" b="60325"/>
                 <wp:wrapNone/>
                 <wp:docPr id="11" name="Text Box 4"/>
                 <wp:cNvGraphicFramePr>
@@ -1375,7 +1503,7 @@
           </mc:Choice>
           <mc:Fallback>
             <w:pict>
-              <v:shape w14:anchorId="0C0EBB28" id="Text Box 4" o:spid="_x0000_s1032" type="#_x0000_t202" style="position:absolute;margin-left:197.95pt;margin-top:18.6pt;width:69.75pt;height:22.25pt;z-index:251664384;visibility:visible;mso-wrap-style:square;mso-width-percent:0;mso-height-percent:0;mso-wrap-distance-left:9pt;mso-wrap-distance-top:0;mso-wrap-distance-right:9pt;mso-wrap-distance-bottom:0;mso-position-horizontal:absolute;mso-position-horizontal-relative:text;mso-position-vertical:absolute;mso-position-vertical-relative:text;mso-width-percent:0;mso-height-percent:0;mso-width-relative:page;mso-height-relative:page;v-text-anchor:top" o:gfxdata="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" fillcolor="black [3200]" strokecolor="#f2f2f2 [3041]" strokeweight="3pt">
+              <v:shape w14:anchorId="0C0EBB28" id="Text Box 4" o:spid="_x0000_s1033" type="#_x0000_t202" style="position:absolute;margin-left:197.9pt;margin-top:225.65pt;width:69.75pt;height:22.25pt;z-index:251664384;visibility:visible;mso-wrap-style:square;mso-width-percent:0;mso-height-percent:0;mso-wrap-distance-left:9pt;mso-wrap-distance-top:0;mso-wrap-distance-right:9pt;mso-wrap-distance-bottom:0;mso-position-horizontal:absolute;mso-position-horizontal-relative:text;mso-position-vertical:absolute;mso-position-vertical-relative:page;mso-width-percent:0;mso-height-percent:0;mso-width-relative:page;mso-height-relative:page;v-text-anchor:top" o:gfxdata="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" fillcolor="black [3200]" strokecolor="#f2f2f2 [3041]" strokeweight="3pt">
                 <v:shadow on="t" color="#7f7f7f [1601]" opacity=".5" offset="1pt"/>
                 <v:textbox>
                   <w:txbxContent>
@@ -1389,6 +1517,7 @@
                     </w:p>
                   </w:txbxContent>
                 </v:textbox>
+                <w10:wrap anchory="page"/>
               </v:shape>
             </w:pict>
           </mc:Fallback>

</xml_diff>